<commit_message>
change pdfs and docs
</commit_message>
<xml_diff>
--- a/pdf/assignments/anderson_archives_of_empire.docx
+++ b/pdf/assignments/anderson_archives_of_empire.docx
@@ -118,7 +118,16 @@
                 <w:sz w:val="21"/>
                 <w:szCs w:val="21"/>
               </w:rPr>
-              <w:t>Peer-Reviewed Assessment</w:t>
+              <w:t xml:space="preserve">Peer-Reviewed </w:t>
+            </w:r>
+            <w:r>
+              <w:rPr>
+                <w:rFonts w:ascii="Arial" w:hAnsi="Arial" w:cs="Arial"/>
+                <w:b/>
+                <w:sz w:val="21"/>
+                <w:szCs w:val="21"/>
+              </w:rPr>
+              <w:t>Assignment</w:t>
             </w:r>
           </w:p>
           <w:p>
@@ -1809,29 +1818,7 @@
             <w:szCs w:val="18"/>
             <w:u w:val="single"/>
           </w:rPr>
-          <w:t>One More Voi</w:t>
-        </w:r>
-        <w:r>
-          <w:rPr>
-            <w:rFonts w:ascii="Arial" w:hAnsi="Arial" w:cs="Arial"/>
-            <w:i/>
-            <w:color w:val="0563C1"/>
-            <w:sz w:val="18"/>
-            <w:szCs w:val="18"/>
-            <w:u w:val="single"/>
-          </w:rPr>
-          <w:t>c</w:t>
-        </w:r>
-        <w:r>
-          <w:rPr>
-            <w:rFonts w:ascii="Arial" w:hAnsi="Arial" w:cs="Arial"/>
-            <w:i/>
-            <w:color w:val="0563C1"/>
-            <w:sz w:val="18"/>
-            <w:szCs w:val="18"/>
-            <w:u w:val="single"/>
-          </w:rPr>
-          <w:t>e</w:t>
+          <w:t>One More Voice</w:t>
         </w:r>
       </w:hyperlink>
       <w:r>
@@ -7361,7 +7348,25 @@
                 <w:sz w:val="24"/>
                 <w:szCs w:val="24"/>
               </w:rPr>
-              <w:t xml:space="preserve">The assessment guidelines outlined above are introduced in class in Week 3 (with reference to the archival texts relating to the Indian Uprising of 1857) and are available to students for the duration of the course. The related “Intro to Archival Research” handout is then distributed to students and discussed in class during Weeks 4-5, when we practice researching in </w:t>
+              <w:t xml:space="preserve">The </w:t>
+            </w:r>
+            <w:r>
+              <w:rPr>
+                <w:rFonts w:ascii="Arial" w:hAnsi="Arial" w:cs="Arial"/>
+                <w:iCs/>
+                <w:sz w:val="24"/>
+                <w:szCs w:val="24"/>
+              </w:rPr>
+              <w:t>assignment</w:t>
+            </w:r>
+            <w:r>
+              <w:rPr>
+                <w:rFonts w:ascii="Arial" w:hAnsi="Arial" w:cs="Arial"/>
+                <w:iCs/>
+                <w:sz w:val="24"/>
+                <w:szCs w:val="24"/>
+              </w:rPr>
+              <w:t xml:space="preserve"> guidelines outlined above are introduced in class in Week 3 (with reference to the archival texts relating to the Indian Uprising of 1857) and are available to students for the duration of the course. The related “Intro to Archival Research” handout is then distributed to students and discussed in class during Weeks 4-5, when we practice researching in </w:t>
             </w:r>
             <w:r>
               <w:rPr>
@@ -7409,7 +7414,79 @@
                 <w:sz w:val="24"/>
                 <w:szCs w:val="24"/>
               </w:rPr>
-              <w:t xml:space="preserve">The length requirement and evaluation criteria remain the same for each of the three options, which are all written options, to ensure parity in assessment. For me, parity is much more difficult to achieve in assessment when some students submit multimodal work and some submit formal essays, and in this class, we do not have time to model multimodal work effectively. While I strongly believe there is a place for multimodal assessment and offer it as an option in many of my classes, this specific class curriculum aims to train majors in the skills they need to write formal academic essays with confidence. My students also frequently affirm their desire to learn this skill set, and I believe it’s empowering for them to do so. Therefore, I deliberately limited the options to formal writing ones that can be similarly evaluated. For the less structured critical fabulation option, Hartman provides our model of how to balance formal writing conventions with the deliberate revision of scholarly form. However, I want to affirm that in other class contexts, offering multimodal options for this archival essay assessment is a productive variation to encourage student innovation and critical thinking. </w:t>
+              <w:t xml:space="preserve">The length requirement and evaluation criteria remain the same for each of the three options, which are all written options, to ensure parity in </w:t>
+            </w:r>
+            <w:r>
+              <w:rPr>
+                <w:rFonts w:ascii="Arial" w:hAnsi="Arial" w:cs="Arial"/>
+                <w:iCs/>
+                <w:sz w:val="24"/>
+                <w:szCs w:val="24"/>
+              </w:rPr>
+              <w:t>assignment</w:t>
+            </w:r>
+            <w:r>
+              <w:rPr>
+                <w:rFonts w:ascii="Arial" w:hAnsi="Arial" w:cs="Arial"/>
+                <w:iCs/>
+                <w:sz w:val="24"/>
+                <w:szCs w:val="24"/>
+              </w:rPr>
+              <w:t xml:space="preserve">. For me, parity is much more difficult to achieve in </w:t>
+            </w:r>
+            <w:r>
+              <w:rPr>
+                <w:rFonts w:ascii="Arial" w:hAnsi="Arial" w:cs="Arial"/>
+                <w:iCs/>
+                <w:sz w:val="24"/>
+                <w:szCs w:val="24"/>
+              </w:rPr>
+              <w:t>assignment</w:t>
+            </w:r>
+            <w:r>
+              <w:rPr>
+                <w:rFonts w:ascii="Arial" w:hAnsi="Arial" w:cs="Arial"/>
+                <w:iCs/>
+                <w:sz w:val="24"/>
+                <w:szCs w:val="24"/>
+              </w:rPr>
+              <w:t xml:space="preserve"> when some students submit multimodal work and some submit formal essays, and in this class, we do not have time to model multimodal work effectively. While I strongly believe there is a place for multimodal </w:t>
+            </w:r>
+            <w:r>
+              <w:rPr>
+                <w:rFonts w:ascii="Arial" w:hAnsi="Arial" w:cs="Arial"/>
+                <w:iCs/>
+                <w:sz w:val="24"/>
+                <w:szCs w:val="24"/>
+              </w:rPr>
+              <w:t>assignment</w:t>
+            </w:r>
+            <w:r>
+              <w:rPr>
+                <w:rFonts w:ascii="Arial" w:hAnsi="Arial" w:cs="Arial"/>
+                <w:iCs/>
+                <w:sz w:val="24"/>
+                <w:szCs w:val="24"/>
+              </w:rPr>
+              <w:t xml:space="preserve"> and offer it as an option in many of my classes, this specific class curriculum aims to train majors in the skills they need to write formal academic essays with confidence. My students also frequently affirm their desire to learn this skill set, and I believe it’s empowering for them to do so. Therefore, I deliberately limited the options to formal writing ones that can be similarly evaluated. For the less structured critical fabulation option, Hartman provides our model of how to balance formal writing conventions with the deliberate revision of scholarly form. However, I want to affirm that in other class contexts, offering multimodal options for this archival essay </w:t>
+            </w:r>
+            <w:r>
+              <w:rPr>
+                <w:rFonts w:ascii="Arial" w:hAnsi="Arial" w:cs="Arial"/>
+                <w:iCs/>
+                <w:sz w:val="24"/>
+                <w:szCs w:val="24"/>
+              </w:rPr>
+              <w:t>assignment</w:t>
+            </w:r>
+            <w:r>
+              <w:rPr>
+                <w:rFonts w:ascii="Arial" w:hAnsi="Arial" w:cs="Arial"/>
+                <w:iCs/>
+                <w:sz w:val="24"/>
+                <w:szCs w:val="24"/>
+              </w:rPr>
+              <w:t xml:space="preserve"> is a productive variation to encourage student innovation and critical thinking. </w:t>
             </w:r>
           </w:p>
           <w:p>
@@ -7439,7 +7516,43 @@
                 <w:sz w:val="24"/>
                 <w:szCs w:val="24"/>
               </w:rPr>
-              <w:t>The comparative option gives many of my students a boost of necessary confidence for working with a new assignment, skill set, and text, because they use it to integrate the new knowledge with work they’ve already done in the class. For many students, comparison feels like an organic approach. For example, they see more analytical potential in a nineteenth-century letter from a new author if they can connect it to the themes and contexts of a novel we’ve already discussed, and over which they feel a confident sense of ownership as a literary critic. The act of comparison often generates and strengthens analytical claims as well. In my experience with writing assessments, so many students asked if they could do a comparative option when one was not listed that I now offer it as a regular choice to honor their intellectual interests and keep assessments student-centered.</w:t>
+              <w:t xml:space="preserve">The comparative option gives many of my students a boost of necessary confidence for working with a new assignment, skill set, and text, because they use it to integrate the new knowledge with work they’ve already done in the class. For many students, comparison feels like an organic approach. For example, they see more analytical potential in a nineteenth-century letter from a new author if they can connect it to the themes and contexts of a novel we’ve already discussed, and over which they feel a confident sense of ownership as a literary critic. The act of comparison often generates and strengthens analytical claims as well. In my experience with writing </w:t>
+            </w:r>
+            <w:r>
+              <w:rPr>
+                <w:rFonts w:ascii="Arial" w:hAnsi="Arial" w:cs="Arial"/>
+                <w:iCs/>
+                <w:sz w:val="24"/>
+                <w:szCs w:val="24"/>
+              </w:rPr>
+              <w:t>assignment</w:t>
+            </w:r>
+            <w:r>
+              <w:rPr>
+                <w:rFonts w:ascii="Arial" w:hAnsi="Arial" w:cs="Arial"/>
+                <w:iCs/>
+                <w:sz w:val="24"/>
+                <w:szCs w:val="24"/>
+              </w:rPr>
+              <w:t xml:space="preserve">s, so many students asked if they could do a comparative option when one was not listed that I now offer it as a regular choice to honor their intellectual interests and keep </w:t>
+            </w:r>
+            <w:r>
+              <w:rPr>
+                <w:rFonts w:ascii="Arial" w:hAnsi="Arial" w:cs="Arial"/>
+                <w:iCs/>
+                <w:sz w:val="24"/>
+                <w:szCs w:val="24"/>
+              </w:rPr>
+              <w:t>assignment</w:t>
+            </w:r>
+            <w:r>
+              <w:rPr>
+                <w:rFonts w:ascii="Arial" w:hAnsi="Arial" w:cs="Arial"/>
+                <w:iCs/>
+                <w:sz w:val="24"/>
+                <w:szCs w:val="24"/>
+              </w:rPr>
+              <w:t>s student-centered.</w:t>
             </w:r>
           </w:p>
         </w:tc>

</xml_diff>